<commit_message>
update to data exploration notes
</commit_message>
<xml_diff>
--- a/white paper/NSAF_White_Paper_v2.docx
+++ b/white paper/NSAF_White_Paper_v2.docx
@@ -10112,155 +10112,740 @@
     <w:p>
       <w:pPr>
         <w:pStyle w:val="Heading2"/>
-        <w:jc w:val="center"/>
+        <w:pBdr>
+          <w:bottom w:val="single" w:sz="4" w:space="1" w:color="auto"/>
+        </w:pBdr>
+        <w:rPr>
+          <w:rFonts w:ascii="Gilroy" w:hAnsi="Gilroy"/>
+          <w:color w:val="000000" w:themeColor="text1"/>
+        </w:rPr>
       </w:pPr>
       <w:bookmarkStart w:id="9" w:name="_Toc219566934"/>
       <w:r>
+        <w:rPr>
+          <w:rFonts w:ascii="Gilroy" w:hAnsi="Gilroy"/>
+          <w:color w:val="000000" w:themeColor="text1"/>
+        </w:rPr>
         <w:lastRenderedPageBreak/>
-        <w:t>DATA ANALYSIS AND VISUALIZATIONS</w:t>
+        <w:t>Chapter 5. Data Analysis</w:t>
+      </w:r>
+      <w:r>
+        <w:rPr>
+          <w:rFonts w:ascii="Gilroy" w:hAnsi="Gilroy"/>
+          <w:color w:val="000000" w:themeColor="text1"/>
+        </w:rPr>
+        <w:t>,</w:t>
+      </w:r>
+      <w:r>
+        <w:rPr>
+          <w:rFonts w:ascii="Gilroy" w:hAnsi="Gilroy"/>
+          <w:color w:val="000000" w:themeColor="text1"/>
+        </w:rPr>
+        <w:t xml:space="preserve"> Visualizations</w:t>
       </w:r>
       <w:bookmarkEnd w:id="9"/>
-    </w:p>
-    <w:p>
-      <w:pPr>
-        <w:rPr>
-          <w:color w:val="EE0000"/>
-        </w:rPr>
-      </w:pPr>
-      <w:commentRangeStart w:id="10"/>
-      <w:r>
-        <w:rPr>
-          <w:color w:val="EE0000"/>
-        </w:rPr>
-        <w:t>Notes…</w:t>
-      </w:r>
-      <w:commentRangeEnd w:id="10"/>
-      <w:r>
-        <w:rPr>
-          <w:rStyle w:val="CommentReference"/>
-        </w:rPr>
-        <w:commentReference w:id="10"/>
-      </w:r>
-    </w:p>
-    <w:p>
-      <w:pPr>
-        <w:pStyle w:val="ListParagraph"/>
-        <w:numPr>
-          <w:ilvl w:val="0"/>
-          <w:numId w:val="9"/>
-        </w:numPr>
-        <w:spacing w:line="278" w:lineRule="auto"/>
-      </w:pPr>
-      <w:r>
-        <w:t>Categories bar chart (pre-sampl</w:t>
-      </w:r>
-      <w:r>
-        <w:t>ing</w:t>
-      </w:r>
-      <w:r>
-        <w:t>)</w:t>
-      </w:r>
-    </w:p>
-    <w:p>
-      <w:pPr>
-        <w:pStyle w:val="ListParagraph"/>
-        <w:numPr>
-          <w:ilvl w:val="0"/>
-          <w:numId w:val="9"/>
-        </w:numPr>
-        <w:spacing w:line="278" w:lineRule="auto"/>
-      </w:pPr>
-      <w:r>
-        <w:t>Object creation m</w:t>
-      </w:r>
-      <w:r>
-        <w:t>ap</w:t>
-      </w:r>
-      <w:r>
+      <w:r>
+        <w:rPr>
+          <w:rFonts w:ascii="Gilroy" w:hAnsi="Gilroy"/>
+          <w:color w:val="000000" w:themeColor="text1"/>
+        </w:rPr>
+        <w:t>, &amp; Findings</w:t>
+      </w:r>
+    </w:p>
+    <w:p>
+      <w:pPr>
+        <w:rPr>
+          <w:rFonts w:ascii="Gilroy" w:hAnsi="Gilroy"/>
+          <w:color w:val="000000" w:themeColor="text1"/>
+        </w:rPr>
+      </w:pPr>
+    </w:p>
+    <w:p>
+      <w:pPr>
+        <w:rPr>
+          <w:rFonts w:ascii="Gilroy" w:hAnsi="Gilroy"/>
+          <w:color w:val="000000" w:themeColor="text1"/>
+          <w:highlight w:val="green"/>
+        </w:rPr>
+      </w:pPr>
+      <w:r>
+        <w:rPr>
+          <w:rFonts w:ascii="Gilroy" w:hAnsi="Gilroy"/>
+          <w:color w:val="000000" w:themeColor="text1"/>
+          <w:highlight w:val="green"/>
+        </w:rPr>
+        <w:t>The median object size from my sample is 24 in (60.96 cm) with a standard deviation of 17.37 in. Since my research only included three categories, we shouldn't seek to take too much away from the grouped metrics and should instead look at the metrics for each category.</w:t>
+      </w:r>
+    </w:p>
+    <w:p>
+      <w:pPr>
+        <w:rPr>
+          <w:rFonts w:ascii="Gilroy" w:hAnsi="Gilroy"/>
+          <w:color w:val="000000" w:themeColor="text1"/>
+          <w:highlight w:val="green"/>
+        </w:rPr>
+      </w:pPr>
+      <w:r>
+        <w:rPr>
+          <w:rFonts w:ascii="Gilroy" w:hAnsi="Gilroy"/>
+          <w:color w:val="000000" w:themeColor="text1"/>
+          <w:highlight w:val="green"/>
+        </w:rPr>
+        <w:t>The size distribution for objects in the Books and Ephemera category is right-skewed. The mean and median sizes for those objects are 10.3 and 9.25 in, respectively, with the largest object being 17.7 in.</w:t>
+      </w:r>
+    </w:p>
+    <w:p>
+      <w:pPr>
+        <w:rPr>
+          <w:rFonts w:ascii="Gilroy" w:hAnsi="Gilroy"/>
+          <w:color w:val="000000" w:themeColor="text1"/>
+        </w:rPr>
+      </w:pPr>
+      <w:r>
+        <w:rPr>
+          <w:rFonts w:ascii="Gilroy" w:hAnsi="Gilroy"/>
+          <w:color w:val="000000" w:themeColor="text1"/>
+          <w:highlight w:val="green"/>
+        </w:rPr>
+        <w:t>The size distribution for objects in the Drawings and Watercolors category is more normally distributed. The mean and median sizes for those objects are 18.4 &amp; 18.7 in, respectively. The largest work in that category's sample is 30 inches.</w:t>
+      </w:r>
+    </w:p>
+    <w:p>
+      <w:r>
+        <w:rPr>
+          <w:highlight w:val="green"/>
+        </w:rPr>
+        <w:t>The size distribution for objects in the Paintings category is right-skewed. The mean and median sizes for those objects are 31.4 and 28.5 in, respectively. The largest work in the Paintings category sample is an outlier at 108 in.</w:t>
+      </w:r>
+    </w:p>
+    <w:p>
+      <w:pPr>
+        <w:rPr>
+          <w:rFonts w:ascii="Gilroy" w:hAnsi="Gilroy"/>
+          <w:color w:val="000000" w:themeColor="text1"/>
+        </w:rPr>
+      </w:pPr>
+      <w:r>
+        <w:rPr>
+          <w:rFonts w:ascii="Gilroy" w:hAnsi="Gilroy"/>
+          <w:color w:val="000000" w:themeColor="text1"/>
+          <w:highlight w:val="green"/>
+        </w:rPr>
+        <w:t xml:space="preserve">Next, if we look at the distributions of the objects' largest dimensions by category. With these boxplots, we can see how different the object size distributions are by category and how the numerous outliers are impacting the Paintings </w:t>
+      </w:r>
+      <w:proofErr w:type="spellStart"/>
+      <w:r>
+        <w:rPr>
+          <w:rFonts w:ascii="Gilroy" w:hAnsi="Gilroy"/>
+          <w:color w:val="000000" w:themeColor="text1"/>
+          <w:highlight w:val="green"/>
+        </w:rPr>
+        <w:t>category.</w:t>
+      </w:r>
+    </w:p>
+    <w:p>
+      <w:pPr>
+        <w:rPr>
+          <w:rFonts w:ascii="Gilroy" w:hAnsi="Gilroy"/>
+          <w:color w:val="000000" w:themeColor="text1"/>
+        </w:rPr>
+      </w:pPr>
+      <w:proofErr w:type="spellEnd"/>
+      <w:r>
+        <w:rPr>
+          <w:rFonts w:ascii="Gilroy" w:hAnsi="Gilroy"/>
+          <w:color w:val="000000" w:themeColor="text1"/>
+          <w:highlight w:val="green"/>
+        </w:rPr>
+        <w:t>Next, we can see how the categories look overlaid on each other in a single chart. This helps illustrate that, while the object distributions do vary by category, all three categories veer towards smaller sizes, with a significant drop in object counts after 100 cm (37.4 in).</w:t>
+      </w:r>
+    </w:p>
+    <w:p>
+      <w:pPr>
+        <w:rPr>
+          <w:rFonts w:ascii="Gilroy" w:hAnsi="Gilroy"/>
+          <w:color w:val="000000" w:themeColor="text1"/>
+          <w:highlight w:val="green"/>
+        </w:rPr>
+      </w:pPr>
+      <w:r>
+        <w:rPr>
+          <w:rFonts w:ascii="Gilroy" w:hAnsi="Gilroy"/>
+          <w:color w:val="000000" w:themeColor="text1"/>
+          <w:highlight w:val="green"/>
+        </w:rPr>
+        <w:t>You can also see how the total distribution veers toward smaller objects in this stacked approach.</w:t>
+      </w:r>
+    </w:p>
+    <w:p>
+      <w:pPr>
+        <w:rPr>
+          <w:rFonts w:ascii="Gilroy" w:hAnsi="Gilroy"/>
+          <w:color w:val="000000" w:themeColor="text1"/>
+          <w:highlight w:val="green"/>
+        </w:rPr>
+      </w:pPr>
+      <w:r>
+        <w:rPr>
+          <w:rFonts w:ascii="Gilroy" w:hAnsi="Gilroy"/>
+          <w:color w:val="000000" w:themeColor="text1"/>
+          <w:highlight w:val="green"/>
+        </w:rPr>
+        <w:t>Or by considering the distribution density.</w:t>
+      </w:r>
+    </w:p>
+    <w:p>
+      <w:pPr>
+        <w:rPr>
+          <w:rFonts w:ascii="Gilroy" w:hAnsi="Gilroy"/>
+          <w:color w:val="000000" w:themeColor="text1"/>
+          <w:highlight w:val="green"/>
+        </w:rPr>
+      </w:pPr>
+      <w:r>
+        <w:rPr>
+          <w:rFonts w:ascii="Gilroy" w:hAnsi="Gilroy"/>
+          <w:color w:val="000000" w:themeColor="text1"/>
+          <w:highlight w:val="green"/>
+        </w:rPr>
+        <w:t>One variable worth considering with the different category size distributions is the impact of the object's base material.</w:t>
+      </w:r>
+    </w:p>
+    <w:p>
+      <w:pPr>
+        <w:rPr>
+          <w:rFonts w:ascii="Gilroy" w:hAnsi="Gilroy"/>
+          <w:color w:val="000000" w:themeColor="text1"/>
+          <w:highlight w:val="green"/>
+        </w:rPr>
+      </w:pPr>
+    </w:p>
+    <w:p>
+      <w:pPr>
+        <w:rPr>
+          <w:rFonts w:ascii="Gilroy" w:hAnsi="Gilroy"/>
+          <w:color w:val="000000" w:themeColor="text1"/>
+          <w:highlight w:val="green"/>
+        </w:rPr>
+      </w:pPr>
+      <w:r>
+        <w:rPr>
+          <w:rFonts w:ascii="Gilroy" w:hAnsi="Gilroy"/>
+          <w:color w:val="000000" w:themeColor="text1"/>
+          <w:highlight w:val="green"/>
+        </w:rPr>
+        <w:t>Paintings on canvas can be removed from their stretchers or cut from their frames. In this sense, paintings on canvas can be made smaller without significantly altering their market value.</w:t>
+      </w:r>
+    </w:p>
+    <w:p>
+      <w:pPr>
+        <w:rPr>
+          <w:rFonts w:ascii="Gilroy" w:hAnsi="Gilroy"/>
+          <w:color w:val="000000" w:themeColor="text1"/>
+        </w:rPr>
+      </w:pPr>
+      <w:r>
+        <w:rPr>
+          <w:rFonts w:ascii="Gilroy" w:hAnsi="Gilroy"/>
+          <w:color w:val="000000" w:themeColor="text1"/>
+          <w:highlight w:val="green"/>
+        </w:rPr>
+        <w:t>When we slice the largest dimension variable by material, looking at canvas vs. paintings on wood, we can see that canvas may be a factor in why paintings have so many size outliers.</w:t>
+      </w:r>
+    </w:p>
+    <w:p>
+      <w:pPr>
+        <w:rPr>
+          <w:rFonts w:ascii="Gilroy" w:hAnsi="Gilroy"/>
+          <w:color w:val="000000" w:themeColor="text1"/>
+          <w:highlight w:val="green"/>
+        </w:rPr>
+      </w:pPr>
+      <w:r>
+        <w:rPr>
+          <w:rFonts w:ascii="Gilroy" w:hAnsi="Gilroy"/>
+          <w:color w:val="000000" w:themeColor="text1"/>
+          <w:highlight w:val="green"/>
+        </w:rPr>
+        <w:t>Median Largest Dimensions</w:t>
+      </w:r>
+    </w:p>
+    <w:p>
+      <w:pPr>
+        <w:rPr>
+          <w:rFonts w:ascii="Gilroy" w:hAnsi="Gilroy"/>
+          <w:color w:val="000000" w:themeColor="text1"/>
+          <w:highlight w:val="green"/>
+        </w:rPr>
+      </w:pPr>
+      <w:r>
+        <w:rPr>
+          <w:rFonts w:ascii="Gilroy" w:hAnsi="Gilroy"/>
+          <w:color w:val="000000" w:themeColor="text1"/>
+          <w:highlight w:val="green"/>
+        </w:rPr>
+        <w:t>Full painting's sample: 72.39</w:t>
+      </w:r>
+      <w:r>
+        <w:rPr>
+          <w:rFonts w:ascii="Gilroy" w:hAnsi="Gilroy"/>
+          <w:color w:val="000000" w:themeColor="text1"/>
+          <w:highlight w:val="green"/>
+        </w:rPr>
+        <w:t xml:space="preserve"> cm</w:t>
+      </w:r>
+    </w:p>
+    <w:p>
+      <w:pPr>
+        <w:rPr>
+          <w:rFonts w:ascii="Gilroy" w:hAnsi="Gilroy"/>
+          <w:color w:val="000000" w:themeColor="text1"/>
+          <w:highlight w:val="green"/>
+        </w:rPr>
+      </w:pPr>
+      <w:r>
+        <w:rPr>
+          <w:rFonts w:ascii="Gilroy" w:hAnsi="Gilroy"/>
+          <w:color w:val="000000" w:themeColor="text1"/>
+          <w:highlight w:val="green"/>
+        </w:rPr>
+        <w:t>Canvases only: 74.3</w:t>
+      </w:r>
+      <w:r>
+        <w:rPr>
+          <w:rFonts w:ascii="Gilroy" w:hAnsi="Gilroy"/>
+          <w:color w:val="000000" w:themeColor="text1"/>
+          <w:highlight w:val="green"/>
+        </w:rPr>
+        <w:t xml:space="preserve"> cm</w:t>
+      </w:r>
+    </w:p>
+    <w:p>
+      <w:pPr>
+        <w:rPr>
+          <w:rFonts w:ascii="Gilroy" w:hAnsi="Gilroy"/>
+          <w:color w:val="000000" w:themeColor="text1"/>
+        </w:rPr>
+      </w:pPr>
+      <w:r>
+        <w:rPr>
+          <w:rFonts w:ascii="Gilroy" w:hAnsi="Gilroy"/>
+          <w:color w:val="000000" w:themeColor="text1"/>
+          <w:highlight w:val="green"/>
+        </w:rPr>
+        <w:t>Panels only: 60.98</w:t>
+      </w:r>
+      <w:r>
+        <w:rPr>
+          <w:rFonts w:ascii="Gilroy" w:hAnsi="Gilroy"/>
+          <w:color w:val="000000" w:themeColor="text1"/>
+          <w:highlight w:val="green"/>
+        </w:rPr>
+        <w:t xml:space="preserve"> cm</w:t>
+      </w:r>
+    </w:p>
+    <w:p>
+      <w:pPr>
+        <w:rPr>
+          <w:rFonts w:ascii="Gilroy" w:hAnsi="Gilroy"/>
+          <w:color w:val="000000" w:themeColor="text1"/>
+          <w:highlight w:val="green"/>
+        </w:rPr>
+      </w:pPr>
+      <w:r>
+        <w:rPr>
+          <w:rFonts w:ascii="Gilroy" w:hAnsi="Gilroy"/>
+          <w:color w:val="000000" w:themeColor="text1"/>
+          <w:highlight w:val="green"/>
+        </w:rPr>
+        <w:t>American is the most frequently represented culture among this sample's artists/makers/authors, with 87 objects or 37.8% of the sample. This makes sense given that this is, first and foremost, an American database.</w:t>
+      </w:r>
+    </w:p>
+    <w:p>
+      <w:pPr>
+        <w:rPr>
+          <w:rFonts w:ascii="Gilroy" w:hAnsi="Gilroy"/>
+          <w:color w:val="000000" w:themeColor="text1"/>
+          <w:highlight w:val="green"/>
+        </w:rPr>
+      </w:pPr>
+      <w:r>
+        <w:rPr>
+          <w:rFonts w:ascii="Gilroy" w:hAnsi="Gilroy"/>
+          <w:color w:val="000000" w:themeColor="text1"/>
+          <w:highlight w:val="green"/>
+        </w:rPr>
+        <w:t>American was followed by French, Italian, English, and Lithuanian. It is expected that we see a high number of French artists given the migration of artists and artworks between France and the US between and directly after the two world wars. Italian artists are highly represented in collections of Old Masters artworks. It is also reasonable that we see quite a few works by English artists, given the relationship between our two countries and the importance of British publishing houses for consumers of English-language books.</w:t>
+      </w:r>
+    </w:p>
+    <w:p>
+      <w:pPr>
+        <w:rPr>
+          <w:rFonts w:ascii="Gilroy" w:hAnsi="Gilroy"/>
+          <w:color w:val="000000" w:themeColor="text1"/>
+        </w:rPr>
+      </w:pPr>
+      <w:r>
+        <w:rPr>
+          <w:rFonts w:ascii="Gilroy" w:hAnsi="Gilroy"/>
+          <w:color w:val="000000" w:themeColor="text1"/>
+          <w:highlight w:val="green"/>
+        </w:rPr>
+        <w:t xml:space="preserve">The high frequency of objects made by Lithuanian artists is due to a </w:t>
+      </w:r>
+      <w:proofErr w:type="gramStart"/>
+      <w:r>
+        <w:rPr>
+          <w:rFonts w:ascii="Gilroy" w:hAnsi="Gilroy"/>
+          <w:color w:val="000000" w:themeColor="text1"/>
+          <w:highlight w:val="green"/>
+        </w:rPr>
+        <w:t>30-year old</w:t>
+      </w:r>
+      <w:proofErr w:type="gramEnd"/>
+      <w:r>
+        <w:rPr>
+          <w:rFonts w:ascii="Gilroy" w:hAnsi="Gilroy"/>
+          <w:color w:val="000000" w:themeColor="text1"/>
+          <w:highlight w:val="green"/>
+        </w:rPr>
+        <w:t xml:space="preserve"> crime skewing the data. In 1994, a storage unit belonging to the Lithuanian-American artist Arbit </w:t>
+      </w:r>
+      <w:proofErr w:type="spellStart"/>
+      <w:r>
+        <w:rPr>
+          <w:rFonts w:ascii="Gilroy" w:hAnsi="Gilroy"/>
+          <w:color w:val="000000" w:themeColor="text1"/>
+          <w:highlight w:val="green"/>
+        </w:rPr>
+        <w:t>Blatas</w:t>
+      </w:r>
+      <w:proofErr w:type="spellEnd"/>
+      <w:r>
+        <w:rPr>
+          <w:rFonts w:ascii="Gilroy" w:hAnsi="Gilroy"/>
+          <w:color w:val="000000" w:themeColor="text1"/>
+          <w:highlight w:val="green"/>
+        </w:rPr>
+        <w:t xml:space="preserve"> was robbed, with over 200 paintings taken. Thirteen of those lost works ended up in my sample.</w:t>
+      </w:r>
+    </w:p>
+    <w:p>
+      <w:pPr>
+        <w:rPr>
+          <w:rFonts w:ascii="Gilroy" w:hAnsi="Gilroy"/>
+          <w:color w:val="000000" w:themeColor="text1"/>
+        </w:rPr>
+      </w:pPr>
+      <w:r>
+        <w:rPr>
+          <w:rFonts w:ascii="Gilroy" w:hAnsi="Gilroy"/>
+          <w:color w:val="000000" w:themeColor="text1"/>
+          <w:highlight w:val="green"/>
+        </w:rPr>
+        <w:t xml:space="preserve">Most of the objects in these three sampled categories only have one associated artist/maker/author. The objects with secondary makers are primarily in the Books </w:t>
+      </w:r>
+      <w:r>
+        <w:rPr>
+          <w:rFonts w:ascii="Gilroy" w:hAnsi="Gilroy"/>
+          <w:color w:val="000000" w:themeColor="text1"/>
+          <w:highlight w:val="green"/>
+        </w:rPr>
+        <w:lastRenderedPageBreak/>
+        <w:t>and Ephemera category, which is why we see secondary cultures most frequently associated with cultures important to early and modern English-language and European publishing. If I move into preparing the sample of the objects in the Prints category, I would also expect to see more objects with a secondary artist/maker in the form of the printers and publishers.</w:t>
+      </w:r>
+    </w:p>
+    <w:p>
+      <w:pPr>
+        <w:rPr>
+          <w:rFonts w:ascii="Gilroy" w:hAnsi="Gilroy"/>
+          <w:color w:val="000000" w:themeColor="text1"/>
+          <w:highlight w:val="green"/>
+        </w:rPr>
+      </w:pPr>
+      <w:r>
+        <w:rPr>
+          <w:rFonts w:ascii="Gilroy" w:hAnsi="Gilroy"/>
+          <w:color w:val="000000" w:themeColor="text1"/>
+          <w:highlight w:val="green"/>
+        </w:rPr>
+        <w:t xml:space="preserve">I was curious about how aesthetic desirability related to incidents of theft. There is no universal scale for aesthetic desirability. However, studies have found that blue and red paintings sell for more than other colors at auction. Anecdotally, gallerists and publishers will tell you that blue works are particularly </w:t>
+      </w:r>
+      <w:proofErr w:type="spellStart"/>
+      <w:r>
+        <w:rPr>
+          <w:rFonts w:ascii="Gilroy" w:hAnsi="Gilroy"/>
+          <w:color w:val="000000" w:themeColor="text1"/>
+          <w:highlight w:val="green"/>
+        </w:rPr>
+        <w:t>strong.</w:t>
+      </w:r>
+    </w:p>
+    <w:p>
+      <w:pPr>
+        <w:rPr>
+          <w:rFonts w:ascii="Gilroy" w:hAnsi="Gilroy"/>
+          <w:color w:val="000000" w:themeColor="text1"/>
+          <w:highlight w:val="green"/>
+        </w:rPr>
+      </w:pPr>
+      <w:proofErr w:type="spellEnd"/>
+      <w:r>
+        <w:rPr>
+          <w:rFonts w:ascii="Gilroy" w:hAnsi="Gilroy"/>
+          <w:color w:val="000000" w:themeColor="text1"/>
+          <w:highlight w:val="green"/>
+        </w:rPr>
+        <w:t>With this in mind, I labeled the objects in the samples with their predominant color. Works without images or other relevant information available were coded as "Unknown" for their predominant color. Works that did not easily jump out as having a predominant color by the human eye were coded as "Multi."</w:t>
+      </w:r>
+    </w:p>
+    <w:p>
+      <w:pPr>
+        <w:rPr>
+          <w:rFonts w:ascii="Gilroy" w:hAnsi="Gilroy"/>
+          <w:color w:val="000000" w:themeColor="text1"/>
+          <w:highlight w:val="green"/>
+        </w:rPr>
+      </w:pPr>
+      <w:r>
+        <w:rPr>
+          <w:rFonts w:ascii="Gilroy" w:hAnsi="Gilroy"/>
+          <w:color w:val="000000" w:themeColor="text1"/>
+          <w:highlight w:val="green"/>
+        </w:rPr>
+        <w:t>Black and white was predominant among Books and Ephemera and Drawings and Watercolors.</w:t>
+      </w:r>
+    </w:p>
+    <w:p>
+      <w:pPr>
+        <w:rPr>
+          <w:rFonts w:ascii="Gilroy" w:hAnsi="Gilroy"/>
+          <w:color w:val="000000" w:themeColor="text1"/>
+          <w:highlight w:val="green"/>
+        </w:rPr>
+      </w:pPr>
+      <w:r>
+        <w:rPr>
+          <w:rFonts w:ascii="Gilroy" w:hAnsi="Gilroy"/>
+          <w:color w:val="000000" w:themeColor="text1"/>
+          <w:highlight w:val="green"/>
+        </w:rPr>
+        <w:t>Just as blue and red are key colors for auction sales, blue and red were the most popular colors for paintings other than multi. This suggests that just as there is a correlation between artwork color and achieved sales, there may be a correlation between artwork color and theft.</w:t>
+      </w:r>
+    </w:p>
+    <w:p>
+      <w:pPr>
+        <w:rPr>
+          <w:rFonts w:ascii="Gilroy" w:hAnsi="Gilroy"/>
+          <w:color w:val="000000" w:themeColor="text1"/>
+        </w:rPr>
+      </w:pPr>
+      <w:proofErr w:type="spellStart"/>
+      <w:r>
+        <w:rPr>
+          <w:rFonts w:ascii="Gilroy" w:hAnsi="Gilroy"/>
+          <w:color w:val="000000" w:themeColor="text1"/>
+          <w:highlight w:val="green"/>
+        </w:rPr>
+        <w:t>Th</w:t>
+      </w:r>
+      <w:r>
+        <w:rPr>
+          <w:rFonts w:ascii="Gilroy" w:hAnsi="Gilroy"/>
+          <w:color w:val="000000" w:themeColor="text1"/>
+          <w:highlight w:val="green"/>
+        </w:rPr>
+        <w:t>e</w:t>
+      </w:r>
+      <w:proofErr w:type="spellEnd"/>
+      <w:r>
+        <w:rPr>
+          <w:rFonts w:ascii="Gilroy" w:hAnsi="Gilroy"/>
+          <w:color w:val="000000" w:themeColor="text1"/>
+          <w:highlight w:val="green"/>
+        </w:rPr>
         <w:t xml:space="preserve"> </w:t>
       </w:r>
       <w:r>
-        <w:t xml:space="preserve">by categories: </w:t>
-      </w:r>
-      <w:r>
-        <w:t>books, paintings, watercolors/drawings</w:t>
-      </w:r>
-    </w:p>
-    <w:p>
-      <w:pPr>
-        <w:pStyle w:val="ListParagraph"/>
-        <w:numPr>
-          <w:ilvl w:val="0"/>
-          <w:numId w:val="9"/>
-        </w:numPr>
-        <w:spacing w:line="278" w:lineRule="auto"/>
-      </w:pPr>
-      <w:r>
-        <w:t xml:space="preserve">Bar of object maker culture by categories: </w:t>
-      </w:r>
-      <w:r>
-        <w:t>books, paintings, watercolors/drawings</w:t>
-      </w:r>
-      <w:r>
-        <w:t>, with sta</w:t>
-      </w:r>
-      <w:r>
-        <w:t>ck</w:t>
-      </w:r>
-      <w:r>
-        <w:t xml:space="preserve"> of primary and secondary artist cultures</w:t>
-      </w:r>
-    </w:p>
-    <w:p>
-      <w:pPr>
-        <w:pStyle w:val="ListParagraph"/>
-        <w:numPr>
-          <w:ilvl w:val="0"/>
-          <w:numId w:val="9"/>
-        </w:numPr>
-        <w:spacing w:line="278" w:lineRule="auto"/>
-      </w:pPr>
-      <w:r>
-        <w:t>Ghant chart of timelines</w:t>
-      </w:r>
-    </w:p>
-    <w:p>
-      <w:pPr>
-        <w:pStyle w:val="ListParagraph"/>
-        <w:numPr>
-          <w:ilvl w:val="0"/>
-          <w:numId w:val="9"/>
-        </w:numPr>
-        <w:spacing w:line="278" w:lineRule="auto"/>
-      </w:pPr>
-      <w:r>
-        <w:t>Charts of object sizes,</w:t>
-      </w:r>
-      <w:r>
-        <w:t xml:space="preserve"> by category and all together</w:t>
-      </w:r>
-    </w:p>
-    <w:p>
-      <w:pPr>
-        <w:pStyle w:val="ListParagraph"/>
-        <w:numPr>
-          <w:ilvl w:val="0"/>
-          <w:numId w:val="9"/>
-        </w:numPr>
-        <w:spacing w:line="278" w:lineRule="auto"/>
-      </w:pPr>
-      <w:r>
-        <w:t>B</w:t>
-      </w:r>
-      <w:r>
-        <w:t>ar chart for paintings and drawings/watercolors</w:t>
-      </w:r>
-      <w:r>
-        <w:t xml:space="preserve"> predominant color</w:t>
-      </w:r>
-    </w:p>
-    <w:p/>
-    <w:p/>
+        <w:rPr>
+          <w:rFonts w:ascii="Gilroy" w:hAnsi="Gilroy"/>
+          <w:color w:val="000000" w:themeColor="text1"/>
+          <w:highlight w:val="green"/>
+        </w:rPr>
+        <w:t>next chart shows the predominant color by object category.</w:t>
+      </w:r>
+    </w:p>
+    <w:p>
+      <w:pPr>
+        <w:rPr>
+          <w:rFonts w:ascii="Gilroy" w:hAnsi="Gilroy"/>
+          <w:color w:val="000000" w:themeColor="text1"/>
+          <w:highlight w:val="green"/>
+        </w:rPr>
+      </w:pPr>
+      <w:r>
+        <w:rPr>
+          <w:rFonts w:ascii="Gilroy" w:hAnsi="Gilroy"/>
+          <w:color w:val="000000" w:themeColor="text1"/>
+          <w:highlight w:val="green"/>
+        </w:rPr>
+        <w:t>I was also interested to see if age had any relationship to theft. However, there is an innate issue with addressing this question with this dataset. If this is a dataset of open cases, the longer a case is around, the more likely it is to be solved, and then have the related objects removed from the NSAF.</w:t>
+      </w:r>
+    </w:p>
+    <w:p>
+      <w:pPr>
+        <w:rPr>
+          <w:rFonts w:ascii="Gilroy" w:hAnsi="Gilroy"/>
+          <w:color w:val="000000" w:themeColor="text1"/>
+          <w:highlight w:val="green"/>
+        </w:rPr>
+      </w:pPr>
+      <w:r>
+        <w:rPr>
+          <w:rFonts w:ascii="Gilroy" w:hAnsi="Gilroy"/>
+          <w:color w:val="000000" w:themeColor="text1"/>
+          <w:highlight w:val="green"/>
+        </w:rPr>
+        <w:t xml:space="preserve">It could be hypothesized that the longer an object has existed, the more chances it has had of being stolen and ultimately entered on this list. However, because the NSAF appears to be predominantly comprised of new cases and long-cold cases, </w:t>
+      </w:r>
+      <w:r>
+        <w:rPr>
+          <w:rFonts w:ascii="Gilroy" w:hAnsi="Gilroy"/>
+          <w:color w:val="000000" w:themeColor="text1"/>
+          <w:highlight w:val="green"/>
+        </w:rPr>
+        <w:lastRenderedPageBreak/>
+        <w:t>the dates of the thefts are also impacting the potential newness of the objects featured.</w:t>
+      </w:r>
+    </w:p>
+    <w:p>
+      <w:pPr>
+        <w:rPr>
+          <w:rFonts w:ascii="Gilroy" w:hAnsi="Gilroy"/>
+          <w:color w:val="000000" w:themeColor="text1"/>
+        </w:rPr>
+      </w:pPr>
+      <w:r>
+        <w:rPr>
+          <w:rFonts w:ascii="Gilroy" w:hAnsi="Gilroy"/>
+          <w:color w:val="000000" w:themeColor="text1"/>
+          <w:highlight w:val="green"/>
+        </w:rPr>
+        <w:t>Nonetheless, I felt that it was worth seeing if there was anything of interest in this variable</w:t>
+      </w:r>
+    </w:p>
+    <w:p>
+      <w:pPr>
+        <w:rPr>
+          <w:rFonts w:ascii="Gilroy" w:hAnsi="Gilroy"/>
+          <w:color w:val="000000" w:themeColor="text1"/>
+          <w:highlight w:val="green"/>
+        </w:rPr>
+      </w:pPr>
+      <w:r>
+        <w:rPr>
+          <w:rFonts w:ascii="Gilroy" w:hAnsi="Gilroy"/>
+          <w:color w:val="000000" w:themeColor="text1"/>
+          <w:highlight w:val="green"/>
+        </w:rPr>
+        <w:t>This first time period chart looks at the estimated creation windows for the objects in the NSAF sample by category. Each object in the chart is represented by a semitransparent bar, with start and end points on the x-axis representing the open and close of the object's potential creation period. The chart shows dates with high object counts through areas of higher color saturation due to the overlapping bars.</w:t>
+      </w:r>
+    </w:p>
+    <w:p>
+      <w:pPr>
+        <w:rPr>
+          <w:rFonts w:ascii="Gilroy" w:hAnsi="Gilroy"/>
+          <w:color w:val="000000" w:themeColor="text1"/>
+        </w:rPr>
+      </w:pPr>
+      <w:r>
+        <w:rPr>
+          <w:rFonts w:ascii="Gilroy" w:hAnsi="Gilroy"/>
+          <w:color w:val="000000" w:themeColor="text1"/>
+          <w:highlight w:val="green"/>
+        </w:rPr>
+        <w:t xml:space="preserve">The median year for each object category is also shown with a dotted vertical line in corresponding </w:t>
+      </w:r>
+      <w:proofErr w:type="spellStart"/>
+      <w:r>
+        <w:rPr>
+          <w:rFonts w:ascii="Gilroy" w:hAnsi="Gilroy"/>
+          <w:color w:val="000000" w:themeColor="text1"/>
+          <w:highlight w:val="green"/>
+        </w:rPr>
+        <w:t>colors.</w:t>
+      </w:r>
+    </w:p>
+    <w:p>
+      <w:pPr>
+        <w:rPr>
+          <w:rFonts w:ascii="Gilroy" w:hAnsi="Gilroy"/>
+          <w:color w:val="000000" w:themeColor="text1"/>
+          <w:highlight w:val="green"/>
+        </w:rPr>
+      </w:pPr>
+      <w:proofErr w:type="spellEnd"/>
+      <w:r>
+        <w:rPr>
+          <w:rFonts w:ascii="Gilroy" w:hAnsi="Gilroy"/>
+          <w:color w:val="000000" w:themeColor="text1"/>
+          <w:highlight w:val="green"/>
+        </w:rPr>
+        <w:t>Interestingly, in this next chart, sorting by category and country of creation, we can see that the oldest objects in these three category types were made in China, followed by Italy, and then Russia.</w:t>
+      </w:r>
+    </w:p>
+    <w:p>
+      <w:pPr>
+        <w:rPr>
+          <w:rFonts w:ascii="Gilroy" w:hAnsi="Gilroy"/>
+          <w:color w:val="000000" w:themeColor="text1"/>
+          <w:highlight w:val="green"/>
+        </w:rPr>
+      </w:pPr>
+      <w:r>
+        <w:rPr>
+          <w:rFonts w:ascii="Gilroy" w:hAnsi="Gilroy"/>
+          <w:color w:val="000000" w:themeColor="text1"/>
+          <w:highlight w:val="green"/>
+        </w:rPr>
+        <w:t>We see the highest saturation of objects from France in the 1900s, which again likely reflects the migration of artists and collectors from Paris to the United States around the period of the two world wars.</w:t>
+      </w:r>
+    </w:p>
+    <w:p>
+      <w:pPr>
+        <w:rPr>
+          <w:rFonts w:ascii="Gilroy" w:hAnsi="Gilroy"/>
+          <w:color w:val="000000" w:themeColor="text1"/>
+        </w:rPr>
+      </w:pPr>
+      <w:r>
+        <w:rPr>
+          <w:rFonts w:ascii="Gilroy" w:hAnsi="Gilroy"/>
+          <w:color w:val="000000" w:themeColor="text1"/>
+          <w:highlight w:val="green"/>
+        </w:rPr>
+        <w:t>And, with the US being a younger country, it makes sense that all of the objects from the US in this sample were produced sometime after 1800. However, one major caveat to that finding is that cultural objects made by Indigenous peoples in what is now the US generally fell under other object categories than the three analyzed here. If more objects from Indigenous creators were represented in this chart, the United States timeline would reach much further back.</w:t>
+      </w:r>
+    </w:p>
+    <w:p>
+      <w:r>
+        <w:rPr>
+          <w:rFonts w:ascii="Gilroy" w:hAnsi="Gilroy"/>
+          <w:color w:val="000000" w:themeColor="text1"/>
+          <w:highlight w:val="green"/>
+        </w:rPr>
+        <w:t xml:space="preserve">The next chart shows object time periods by category and primary material. Paper shows up across all object categories and has the longest timeline of any primary material in this sample by far. This is an incredibly hopeful data point to come across. Compared to canvas and wood, paper is a much less hearty material. More practically, industrialization has made wood panels and canvas far more accessible </w:t>
+      </w:r>
+      <w:r>
+        <w:rPr>
+          <w:rFonts w:ascii="Gilroy" w:hAnsi="Gilroy"/>
+          <w:color w:val="000000" w:themeColor="text1"/>
+          <w:highlight w:val="green"/>
+        </w:rPr>
+        <w:lastRenderedPageBreak/>
+        <w:t>in recent centuries than they were for artists long ago, making those materials more popular choices now than they would have been in 960, the earliest date in this sample.</w:t>
+      </w:r>
+    </w:p>
     <w:p>
       <w:r>
         <w:br w:type="page"/>
@@ -10269,27 +10854,24 @@
     <w:p>
       <w:pPr>
         <w:pStyle w:val="Heading2"/>
-        <w:jc w:val="center"/>
-      </w:pPr>
-      <w:bookmarkStart w:id="11" w:name="_Toc219566935"/>
-      <w:r>
+        <w:pBdr>
+          <w:bottom w:val="single" w:sz="4" w:space="1" w:color="auto"/>
+        </w:pBdr>
+        <w:rPr>
+          <w:rFonts w:ascii="Gilroy" w:hAnsi="Gilroy"/>
+          <w:color w:val="000000" w:themeColor="text1"/>
+        </w:rPr>
+      </w:pPr>
+      <w:bookmarkStart w:id="10" w:name="_Toc219566935"/>
+      <w:r>
+        <w:rPr>
+          <w:rFonts w:ascii="Gilroy" w:hAnsi="Gilroy"/>
+          <w:color w:val="000000" w:themeColor="text1"/>
+        </w:rPr>
         <w:lastRenderedPageBreak/>
-        <w:t xml:space="preserve">KEY </w:t>
-      </w:r>
-      <w:commentRangeStart w:id="12"/>
-      <w:r>
-        <w:t>TAKEAWAYS</w:t>
-      </w:r>
-      <w:commentRangeEnd w:id="12"/>
-      <w:r>
-        <w:rPr>
-          <w:rStyle w:val="CommentReference"/>
-          <w:rFonts w:ascii="Helvetica Neue" w:eastAsiaTheme="minorHAnsi" w:hAnsi="Helvetica Neue" w:cs="Calibri"/>
-          <w:color w:val="000000"/>
-        </w:rPr>
-        <w:commentReference w:id="12"/>
-      </w:r>
-      <w:bookmarkEnd w:id="11"/>
+        <w:t>Chapter 6. Key Takeaways</w:t>
+      </w:r>
+      <w:bookmarkEnd w:id="10"/>
     </w:p>
     <w:p/>
     <w:p>
@@ -10450,14 +11032,24 @@
     <w:p>
       <w:pPr>
         <w:pStyle w:val="Heading2"/>
-        <w:jc w:val="center"/>
-      </w:pPr>
-      <w:bookmarkStart w:id="13" w:name="_Toc219566936"/>
-      <w:r>
+        <w:pBdr>
+          <w:bottom w:val="single" w:sz="4" w:space="1" w:color="auto"/>
+        </w:pBdr>
+        <w:rPr>
+          <w:rFonts w:ascii="Gilroy" w:hAnsi="Gilroy"/>
+          <w:color w:val="000000" w:themeColor="text1"/>
+        </w:rPr>
+      </w:pPr>
+      <w:bookmarkStart w:id="11" w:name="_Toc219566936"/>
+      <w:r>
+        <w:rPr>
+          <w:rFonts w:ascii="Gilroy" w:hAnsi="Gilroy"/>
+          <w:color w:val="000000" w:themeColor="text1"/>
+        </w:rPr>
         <w:lastRenderedPageBreak/>
-        <w:t>FUTURE POTENTIAL</w:t>
-      </w:r>
-      <w:bookmarkEnd w:id="13"/>
+        <w:t>Chapter 7. Future Potential</w:t>
+      </w:r>
+      <w:bookmarkEnd w:id="11"/>
     </w:p>
     <w:p>
       <w:pPr>
@@ -10465,19 +11057,18 @@
           <w:color w:val="EE0000"/>
         </w:rPr>
       </w:pPr>
-      <w:commentRangeStart w:id="14"/>
-      <w:r>
+    </w:p>
+    <w:p>
+      <w:pPr>
         <w:rPr>
           <w:color w:val="EE0000"/>
         </w:rPr>
+      </w:pPr>
+      <w:r>
+        <w:rPr>
+          <w:color w:val="EE0000"/>
+        </w:rPr>
         <w:t>Notes</w:t>
-      </w:r>
-      <w:commentRangeEnd w:id="14"/>
-      <w:r>
-        <w:rPr>
-          <w:rStyle w:val="CommentReference"/>
-        </w:rPr>
-        <w:commentReference w:id="14"/>
       </w:r>
       <w:r>
         <w:rPr>
@@ -10495,10 +11086,16 @@
         </w:numPr>
       </w:pPr>
       <w:r>
-        <w:t>Next categories: Prints, photos, sculptures</w:t>
-      </w:r>
-      <w:r>
-        <w:t xml:space="preserve"> to be able to pull more cross-category patterns within the fine art object categories</w:t>
+        <w:t>Next categories: Prints, sculptures</w:t>
+      </w:r>
+      <w:r>
+        <w:t xml:space="preserve">, icons, </w:t>
+      </w:r>
+      <w:r>
+        <w:t xml:space="preserve">photos, </w:t>
+      </w:r>
+      <w:r>
+        <w:t>to be able to pull more cross-category patterns within the fine art object categories</w:t>
       </w:r>
     </w:p>
     <w:p>
@@ -10573,14 +11170,24 @@
     <w:p>
       <w:pPr>
         <w:pStyle w:val="Heading2"/>
-        <w:jc w:val="center"/>
-      </w:pPr>
-      <w:bookmarkStart w:id="15" w:name="_Toc219566937"/>
-      <w:r>
+        <w:pBdr>
+          <w:bottom w:val="single" w:sz="4" w:space="1" w:color="auto"/>
+        </w:pBdr>
+        <w:rPr>
+          <w:rFonts w:ascii="Gilroy" w:hAnsi="Gilroy"/>
+          <w:color w:val="000000" w:themeColor="text1"/>
+        </w:rPr>
+      </w:pPr>
+      <w:bookmarkStart w:id="12" w:name="_Toc219566937"/>
+      <w:r>
+        <w:rPr>
+          <w:rFonts w:ascii="Gilroy" w:hAnsi="Gilroy"/>
+          <w:color w:val="000000" w:themeColor="text1"/>
+        </w:rPr>
         <w:lastRenderedPageBreak/>
-        <w:t>BIBLIOGRAPHY</w:t>
-      </w:r>
-      <w:bookmarkEnd w:id="15"/>
+        <w:t>Bibliography</w:t>
+      </w:r>
+      <w:bookmarkEnd w:id="12"/>
     </w:p>
     <w:p>
       <w:pPr>
@@ -10645,7 +11252,7 @@
         </w:rPr>
         <w:t xml:space="preserve">. Retrieved from </w:t>
       </w:r>
-      <w:hyperlink r:id="rId27" w:history="1">
+      <w:hyperlink r:id="rId23" w:history="1">
         <w:r>
           <w:rPr>
             <w:rStyle w:val="Hyperlink"/>
@@ -10753,7 +11360,7 @@
         </w:rPr>
         <w:t xml:space="preserve">. Received from </w:t>
       </w:r>
-      <w:hyperlink r:id="rId28" w:history="1">
+      <w:hyperlink r:id="rId24" w:history="1">
         <w:r>
           <w:rPr>
             <w:rStyle w:val="Hyperlink"/>
@@ -10823,7 +11430,7 @@
         </w:rPr>
         <w:t xml:space="preserve">Retrieved from </w:t>
       </w:r>
-      <w:hyperlink r:id="rId29" w:history="1">
+      <w:hyperlink r:id="rId25" w:history="1">
         <w:r>
           <w:rPr>
             <w:rStyle w:val="Hyperlink"/>
@@ -10880,7 +11487,7 @@
         </w:rPr>
         <w:t xml:space="preserve">Retrieved from </w:t>
       </w:r>
-      <w:hyperlink r:id="rId30" w:history="1">
+      <w:hyperlink r:id="rId26" w:history="1">
         <w:r>
           <w:rPr>
             <w:rStyle w:val="Hyperlink"/>
@@ -10943,7 +11550,7 @@
         </w:rPr>
         <w:t xml:space="preserve">Retrieved from </w:t>
       </w:r>
-      <w:hyperlink r:id="rId31" w:history="1">
+      <w:hyperlink r:id="rId27" w:history="1">
         <w:r>
           <w:rPr>
             <w:rStyle w:val="Hyperlink"/>
@@ -10987,7 +11594,7 @@
         </w:rPr>
         <w:t xml:space="preserve">FBI, “National Stolen Art File, FBI Art Crime Program, August 25, 2024. Retrieved from </w:t>
       </w:r>
-      <w:hyperlink r:id="rId32" w:history="1">
+      <w:hyperlink r:id="rId28" w:history="1">
         <w:r>
           <w:rPr>
             <w:rStyle w:val="Hyperlink"/>
@@ -11021,7 +11628,7 @@
         </w:rPr>
         <w:t xml:space="preserve">. Retrieved from </w:t>
       </w:r>
-      <w:hyperlink r:id="rId33" w:history="1">
+      <w:hyperlink r:id="rId29" w:history="1">
         <w:r>
           <w:rPr>
             <w:rStyle w:val="Hyperlink"/>
@@ -11070,7 +11677,7 @@
       <w:r>
         <w:t xml:space="preserve">. Retrieved from </w:t>
       </w:r>
-      <w:hyperlink r:id="rId34" w:history="1">
+      <w:hyperlink r:id="rId30" w:history="1">
         <w:r>
           <w:rPr>
             <w:rStyle w:val="Hyperlink"/>
@@ -11107,7 +11714,7 @@
       <w:r>
         <w:t xml:space="preserve">, February 9, 2015. Retrieved from  </w:t>
       </w:r>
-      <w:hyperlink r:id="rId35" w:history="1">
+      <w:hyperlink r:id="rId31" w:history="1">
         <w:r>
           <w:rPr>
             <w:rStyle w:val="Hyperlink"/>
@@ -11158,7 +11765,7 @@
         </w:rPr>
         <w:t xml:space="preserve"> </w:t>
       </w:r>
-      <w:hyperlink r:id="rId36" w:history="1">
+      <w:hyperlink r:id="rId32" w:history="1">
         <w:r>
           <w:rPr>
             <w:rStyle w:val="Hyperlink"/>
@@ -11187,86 +11794,6 @@
     </w:sectPr>
   </w:body>
 </w:document>
-</file>
-
-<file path=word/comments.xml><?xml version="1.0" encoding="utf-8"?>
-<w:comments xmlns:wpc="http://schemas.microsoft.com/office/word/2010/wordprocessingCanvas" xmlns:cx="http://schemas.microsoft.com/office/drawing/2014/chartex" xmlns:cx1="http://schemas.microsoft.com/office/drawing/2015/9/8/chartex" xmlns:cx2="http://schemas.microsoft.com/office/drawing/2015/10/21/chartex" xmlns:cx3="http://schemas.microsoft.com/office/drawing/2016/5/9/chartex" xmlns:cx4="http://schemas.microsoft.com/office/drawing/2016/5/10/chartex" xmlns:cx5="http://schemas.microsoft.com/office/drawing/2016/5/11/chartex" xmlns:cx6="http://schemas.microsoft.com/office/drawing/2016/5/12/chartex" xmlns:cx7="http://schemas.microsoft.com/office/drawing/2016/5/13/chartex" xmlns:cx8="http://schemas.microsoft.com/office/drawing/2016/5/14/chartex" xmlns:mc="http://schemas.openxmlformats.org/markup-compatibility/2006" xmlns:aink="http://schemas.microsoft.com/office/drawing/2016/ink" xmlns:am3d="http://schemas.microsoft.com/office/drawing/2017/model3d" xmlns:o="urn:schemas-microsoft-com:office:office" xmlns:oel="http://schemas.microsoft.com/office/2019/extlst" xmlns:r="http://schemas.openxmlformats.org/officeDocument/2006/relationships" xmlns:m="http://schemas.openxmlformats.org/officeDocument/2006/math" xmlns:v="urn:schemas-microsoft-com:vml" xmlns:wp14="http://schemas.microsoft.com/office/word/2010/wordprocessingDrawing" xmlns:wp="http://schemas.openxmlformats.org/drawingml/2006/wordprocessingDrawing" xmlns:w10="urn:schemas-microsoft-com:office:word" xmlns:w="http://schemas.openxmlformats.org/wordprocessingml/2006/main" xmlns:w14="http://schemas.microsoft.com/office/word/2010/wordml" xmlns:w15="http://schemas.microsoft.com/office/word/2012/wordml" xmlns:w16cex="http://schemas.microsoft.com/office/word/2018/wordml/cex" xmlns:w16cid="http://schemas.microsoft.com/office/word/2016/wordml/cid" xmlns:w16="http://schemas.microsoft.com/office/word/2018/wordml" xmlns:w16du="http://schemas.microsoft.com/office/word/2023/wordml/word16du" xmlns:w16sdtdh="http://schemas.microsoft.com/office/word/2020/wordml/sdtdatahash" xmlns:w16sdtfl="http://schemas.microsoft.com/office/word/2024/wordml/sdtformatlock" xmlns:w16se="http://schemas.microsoft.com/office/word/2015/wordml/symex" xmlns:wpg="http://schemas.microsoft.com/office/word/2010/wordprocessingGroup" xmlns:wpi="http://schemas.microsoft.com/office/word/2010/wordprocessingInk" xmlns:wne="http://schemas.microsoft.com/office/word/2006/wordml" xmlns:wps="http://schemas.microsoft.com/office/word/2010/wordprocessingShape" mc:Ignorable="w14 w15 w16se w16cid w16 w16cex w16sdtdh w16sdtfl w16du wp14">
-  <w:comment w:id="10" w:author="Alli Arnold" w:date="2025-12-28T21:22:00Z" w:initials="AA">
-    <w:p>
-      <w:r>
-        <w:rPr>
-          <w:rStyle w:val="CommentReference"/>
-        </w:rPr>
-        <w:annotationRef/>
-      </w:r>
-      <w:r>
-        <w:rPr>
-          <w:sz w:val="20"/>
-          <w:szCs w:val="20"/>
-        </w:rPr>
-        <w:t>I need to flesh this out, goal to have this section draft/code in Github repo by Sunday, 1/4</w:t>
-      </w:r>
-    </w:p>
-  </w:comment>
-  <w:comment w:id="12" w:author="Alli Arnold" w:date="2025-12-28T21:20:00Z" w:initials="AA">
-    <w:p>
-      <w:r>
-        <w:rPr>
-          <w:rStyle w:val="CommentReference"/>
-        </w:rPr>
-        <w:annotationRef/>
-      </w:r>
-      <w:r>
-        <w:rPr>
-          <w:sz w:val="20"/>
-          <w:szCs w:val="20"/>
-        </w:rPr>
-        <w:t>I need to flesh this out, goal to have this section draft done by Sunday, 1/4</w:t>
-      </w:r>
-    </w:p>
-  </w:comment>
-  <w:comment w:id="14" w:author="Alli Arnold" w:date="2025-12-28T21:20:00Z" w:initials="AA">
-    <w:p>
-      <w:r>
-        <w:rPr>
-          <w:rStyle w:val="CommentReference"/>
-        </w:rPr>
-        <w:annotationRef/>
-      </w:r>
-      <w:r>
-        <w:rPr>
-          <w:sz w:val="20"/>
-          <w:szCs w:val="20"/>
-        </w:rPr>
-        <w:t>I need to flesh this out, goal to have this section draft done by Sunday, 1/4</w:t>
-      </w:r>
-    </w:p>
-  </w:comment>
-</w:comments>
-</file>
-
-<file path=word/commentsExtended.xml><?xml version="1.0" encoding="utf-8"?>
-<w15:commentsEx xmlns:wpc="http://schemas.microsoft.com/office/word/2010/wordprocessingCanvas" xmlns:cx="http://schemas.microsoft.com/office/drawing/2014/chartex" xmlns:cx1="http://schemas.microsoft.com/office/drawing/2015/9/8/chartex" xmlns:cx2="http://schemas.microsoft.com/office/drawing/2015/10/21/chartex" xmlns:cx3="http://schemas.microsoft.com/office/drawing/2016/5/9/chartex" xmlns:cx4="http://schemas.microsoft.com/office/drawing/2016/5/10/chartex" xmlns:cx5="http://schemas.microsoft.com/office/drawing/2016/5/11/chartex" xmlns:cx6="http://schemas.microsoft.com/office/drawing/2016/5/12/chartex" xmlns:cx7="http://schemas.microsoft.com/office/drawing/2016/5/13/chartex" xmlns:cx8="http://schemas.microsoft.com/office/drawing/2016/5/14/chartex" xmlns:mc="http://schemas.openxmlformats.org/markup-compatibility/2006" xmlns:aink="http://schemas.microsoft.com/office/drawing/2016/ink" xmlns:am3d="http://schemas.microsoft.com/office/drawing/2017/model3d" xmlns:o="urn:schemas-microsoft-com:office:office" xmlns:oel="http://schemas.microsoft.com/office/2019/extlst" xmlns:r="http://schemas.openxmlformats.org/officeDocument/2006/relationships" xmlns:m="http://schemas.openxmlformats.org/officeDocument/2006/math" xmlns:v="urn:schemas-microsoft-com:vml" xmlns:wp14="http://schemas.microsoft.com/office/word/2010/wordprocessingDrawing" xmlns:wp="http://schemas.openxmlformats.org/drawingml/2006/wordprocessingDrawing" xmlns:w10="urn:schemas-microsoft-com:office:word" xmlns:w="http://schemas.openxmlformats.org/wordprocessingml/2006/main" xmlns:w14="http://schemas.microsoft.com/office/word/2010/wordml" xmlns:w15="http://schemas.microsoft.com/office/word/2012/wordml" xmlns:w16cex="http://schemas.microsoft.com/office/word/2018/wordml/cex" xmlns:w16cid="http://schemas.microsoft.com/office/word/2016/wordml/cid" xmlns:w16="http://schemas.microsoft.com/office/word/2018/wordml" xmlns:w16du="http://schemas.microsoft.com/office/word/2023/wordml/word16du" xmlns:w16sdtdh="http://schemas.microsoft.com/office/word/2020/wordml/sdtdatahash" xmlns:w16sdtfl="http://schemas.microsoft.com/office/word/2024/wordml/sdtformatlock" xmlns:w16se="http://schemas.microsoft.com/office/word/2015/wordml/symex" xmlns:wpg="http://schemas.microsoft.com/office/word/2010/wordprocessingGroup" xmlns:wpi="http://schemas.microsoft.com/office/word/2010/wordprocessingInk" xmlns:wne="http://schemas.microsoft.com/office/word/2006/wordml" xmlns:wps="http://schemas.microsoft.com/office/word/2010/wordprocessingShape" mc:Ignorable="w14 w15 w16se w16cid w16 w16cex w16sdtdh w16sdtfl w16du wp14">
-  <w15:commentEx w15:paraId="3D474576" w15:done="0"/>
-  <w15:commentEx w15:paraId="53BA8770" w15:done="0"/>
-  <w15:commentEx w15:paraId="3B88798B" w15:done="0"/>
-</w15:commentsEx>
-</file>
-
-<file path=word/commentsExtensible.xml><?xml version="1.0" encoding="utf-8"?>
-<w16cex:commentsExtensible xmlns:wpc="http://schemas.microsoft.com/office/word/2010/wordprocessingCanvas" xmlns:cx="http://schemas.microsoft.com/office/drawing/2014/chartex" xmlns:cx1="http://schemas.microsoft.com/office/drawing/2015/9/8/chartex" xmlns:cx2="http://schemas.microsoft.com/office/drawing/2015/10/21/chartex" xmlns:cx3="http://schemas.microsoft.com/office/drawing/2016/5/9/chartex" xmlns:cx4="http://schemas.microsoft.com/office/drawing/2016/5/10/chartex" xmlns:cx5="http://schemas.microsoft.com/office/drawing/2016/5/11/chartex" xmlns:cx6="http://schemas.microsoft.com/office/drawing/2016/5/12/chartex" xmlns:cx7="http://schemas.microsoft.com/office/drawing/2016/5/13/chartex" xmlns:cx8="http://schemas.microsoft.com/office/drawing/2016/5/14/chartex" xmlns:cr="http://schemas.microsoft.com/office/comments/2020/reactions" xmlns:mc="http://schemas.openxmlformats.org/markup-compatibility/2006" xmlns:aink="http://schemas.microsoft.com/office/drawing/2016/ink" xmlns:am3d="http://schemas.microsoft.com/office/drawing/2017/model3d" xmlns:o="urn:schemas-microsoft-com:office:office" xmlns:oel="http://schemas.microsoft.com/office/2019/extlst" xmlns:r="http://schemas.openxmlformats.org/officeDocument/2006/relationships" xmlns:m="http://schemas.openxmlformats.org/officeDocument/2006/math" xmlns:v="urn:schemas-microsoft-com:vml" xmlns:wp14="http://schemas.microsoft.com/office/word/2010/wordprocessingDrawing" xmlns:wp="http://schemas.openxmlformats.org/drawingml/2006/wordprocessingDrawing" xmlns:w10="urn:schemas-microsoft-com:office:word" xmlns:w="http://schemas.openxmlformats.org/wordprocessingml/2006/main" xmlns:w14="http://schemas.microsoft.com/office/word/2010/wordml" xmlns:w15="http://schemas.microsoft.com/office/word/2012/wordml" xmlns:w16cex="http://schemas.microsoft.com/office/word/2018/wordml/cex" xmlns:w16cid="http://schemas.microsoft.com/office/word/2016/wordml/cid" xmlns:w16="http://schemas.microsoft.com/office/word/2018/wordml" xmlns:w16du="http://schemas.microsoft.com/office/word/2023/wordml/word16du" xmlns:w16sdtdh="http://schemas.microsoft.com/office/word/2020/wordml/sdtdatahash" xmlns:w16sdtfl="http://schemas.microsoft.com/office/word/2024/wordml/sdtformatlock" xmlns:w16se="http://schemas.microsoft.com/office/word/2015/wordml/symex" xmlns:wpg="http://schemas.microsoft.com/office/word/2010/wordprocessingGroup" xmlns:wpi="http://schemas.microsoft.com/office/word/2010/wordprocessingInk" xmlns:wne="http://schemas.microsoft.com/office/word/2006/wordml" xmlns:wps="http://schemas.microsoft.com/office/word/2010/wordprocessingShape" mc:Ignorable="w14 w15 w16se w16cid w16 w16cex w16sdtdh w16sdtfl cr w16du wp14">
-  <w16cex:commentExtensible w16cex:durableId="4D7A2FA9" w16cex:dateUtc="2025-12-29T02:22:00Z"/>
-  <w16cex:commentExtensible w16cex:durableId="443282DA" w16cex:dateUtc="2025-12-29T02:20:00Z"/>
-  <w16cex:commentExtensible w16cex:durableId="6DACA57C" w16cex:dateUtc="2025-12-29T02:20:00Z"/>
-</w16cex:commentsExtensible>
-</file>
-
-<file path=word/commentsIds.xml><?xml version="1.0" encoding="utf-8"?>
-<w16cid:commentsIds xmlns:wpc="http://schemas.microsoft.com/office/word/2010/wordprocessingCanvas" xmlns:cx="http://schemas.microsoft.com/office/drawing/2014/chartex" xmlns:cx1="http://schemas.microsoft.com/office/drawing/2015/9/8/chartex" xmlns:cx2="http://schemas.microsoft.com/office/drawing/2015/10/21/chartex" xmlns:cx3="http://schemas.microsoft.com/office/drawing/2016/5/9/chartex" xmlns:cx4="http://schemas.microsoft.com/office/drawing/2016/5/10/chartex" xmlns:cx5="http://schemas.microsoft.com/office/drawing/2016/5/11/chartex" xmlns:cx6="http://schemas.microsoft.com/office/drawing/2016/5/12/chartex" xmlns:cx7="http://schemas.microsoft.com/office/drawing/2016/5/13/chartex" xmlns:cx8="http://schemas.microsoft.com/office/drawing/2016/5/14/chartex" xmlns:mc="http://schemas.openxmlformats.org/markup-compatibility/2006" xmlns:aink="http://schemas.microsoft.com/office/drawing/2016/ink" xmlns:am3d="http://schemas.microsoft.com/office/drawing/2017/model3d" xmlns:o="urn:schemas-microsoft-com:office:office" xmlns:oel="http://schemas.microsoft.com/office/2019/extlst" xmlns:r="http://schemas.openxmlformats.org/officeDocument/2006/relationships" xmlns:m="http://schemas.openxmlformats.org/officeDocument/2006/math" xmlns:v="urn:schemas-microsoft-com:vml" xmlns:wp14="http://schemas.microsoft.com/office/word/2010/wordprocessingDrawing" xmlns:wp="http://schemas.openxmlformats.org/drawingml/2006/wordprocessingDrawing" xmlns:w10="urn:schemas-microsoft-com:office:word" xmlns:w="http://schemas.openxmlformats.org/wordprocessingml/2006/main" xmlns:w14="http://schemas.microsoft.com/office/word/2010/wordml" xmlns:w15="http://schemas.microsoft.com/office/word/2012/wordml" xmlns:w16cex="http://schemas.microsoft.com/office/word/2018/wordml/cex" xmlns:w16cid="http://schemas.microsoft.com/office/word/2016/wordml/cid" xmlns:w16="http://schemas.microsoft.com/office/word/2018/wordml" xmlns:w16du="http://schemas.microsoft.com/office/word/2023/wordml/word16du" xmlns:w16sdtdh="http://schemas.microsoft.com/office/word/2020/wordml/sdtdatahash" xmlns:w16sdtfl="http://schemas.microsoft.com/office/word/2024/wordml/sdtformatlock" xmlns:w16se="http://schemas.microsoft.com/office/word/2015/wordml/symex" xmlns:wpg="http://schemas.microsoft.com/office/word/2010/wordprocessingGroup" xmlns:wpi="http://schemas.microsoft.com/office/word/2010/wordprocessingInk" xmlns:wne="http://schemas.microsoft.com/office/word/2006/wordml" xmlns:wps="http://schemas.microsoft.com/office/word/2010/wordprocessingShape" mc:Ignorable="w14 w15 w16se w16cid w16 w16cex w16sdtdh w16sdtfl w16du wp14">
-  <w16cid:commentId w16cid:paraId="3D474576" w16cid:durableId="4D7A2FA9"/>
-  <w16cid:commentId w16cid:paraId="53BA8770" w16cid:durableId="443282DA"/>
-  <w16cid:commentId w16cid:paraId="3B88798B" w16cid:durableId="6DACA57C"/>
-</w16cid:commentsIds>
 </file>
 
 <file path=word/endnotes.xml><?xml version="1.0" encoding="utf-8"?>
@@ -13655,14 +14182,6 @@
     <w:abstractNumId w:val="9"/>
   </w:num>
 </w:numbering>
-</file>
-
-<file path=word/people.xml><?xml version="1.0" encoding="utf-8"?>
-<w15:people xmlns:wpc="http://schemas.microsoft.com/office/word/2010/wordprocessingCanvas" xmlns:cx="http://schemas.microsoft.com/office/drawing/2014/chartex" xmlns:cx1="http://schemas.microsoft.com/office/drawing/2015/9/8/chartex" xmlns:cx2="http://schemas.microsoft.com/office/drawing/2015/10/21/chartex" xmlns:cx3="http://schemas.microsoft.com/office/drawing/2016/5/9/chartex" xmlns:cx4="http://schemas.microsoft.com/office/drawing/2016/5/10/chartex" xmlns:cx5="http://schemas.microsoft.com/office/drawing/2016/5/11/chartex" xmlns:cx6="http://schemas.microsoft.com/office/drawing/2016/5/12/chartex" xmlns:cx7="http://schemas.microsoft.com/office/drawing/2016/5/13/chartex" xmlns:cx8="http://schemas.microsoft.com/office/drawing/2016/5/14/chartex" xmlns:mc="http://schemas.openxmlformats.org/markup-compatibility/2006" xmlns:aink="http://schemas.microsoft.com/office/drawing/2016/ink" xmlns:am3d="http://schemas.microsoft.com/office/drawing/2017/model3d" xmlns:o="urn:schemas-microsoft-com:office:office" xmlns:oel="http://schemas.microsoft.com/office/2019/extlst" xmlns:r="http://schemas.openxmlformats.org/officeDocument/2006/relationships" xmlns:m="http://schemas.openxmlformats.org/officeDocument/2006/math" xmlns:v="urn:schemas-microsoft-com:vml" xmlns:wp14="http://schemas.microsoft.com/office/word/2010/wordprocessingDrawing" xmlns:wp="http://schemas.openxmlformats.org/drawingml/2006/wordprocessingDrawing" xmlns:w10="urn:schemas-microsoft-com:office:word" xmlns:w="http://schemas.openxmlformats.org/wordprocessingml/2006/main" xmlns:w14="http://schemas.microsoft.com/office/word/2010/wordml" xmlns:w15="http://schemas.microsoft.com/office/word/2012/wordml" xmlns:w16cex="http://schemas.microsoft.com/office/word/2018/wordml/cex" xmlns:w16cid="http://schemas.microsoft.com/office/word/2016/wordml/cid" xmlns:w16="http://schemas.microsoft.com/office/word/2018/wordml" xmlns:w16du="http://schemas.microsoft.com/office/word/2023/wordml/word16du" xmlns:w16sdtdh="http://schemas.microsoft.com/office/word/2020/wordml/sdtdatahash" xmlns:w16sdtfl="http://schemas.microsoft.com/office/word/2024/wordml/sdtformatlock" xmlns:w16se="http://schemas.microsoft.com/office/word/2015/wordml/symex" xmlns:wpg="http://schemas.microsoft.com/office/word/2010/wordprocessingGroup" xmlns:wpi="http://schemas.microsoft.com/office/word/2010/wordprocessingInk" xmlns:wne="http://schemas.microsoft.com/office/word/2006/wordml" xmlns:wps="http://schemas.microsoft.com/office/word/2010/wordprocessingShape" mc:Ignorable="w14 w15 w16se w16cid w16 w16cex w16sdtdh w16sdtfl w16du wp14">
-  <w15:person w15:author="Alli Arnold">
-    <w15:presenceInfo w15:providerId="Windows Live" w15:userId="c511f849c567f980"/>
-  </w15:person>
-</w15:people>
 </file>
 
 <file path=word/styles.xml><?xml version="1.0" encoding="utf-8"?>

</xml_diff>